<commit_message>
found more freeRTOS resources for pico
</commit_message>
<xml_diff>
--- a/documentation/resources/free-rtos-with-pico.docx
+++ b/documentation/resources/free-rtos-with-pico.docx
@@ -69,8 +69,19 @@
       </w:hyperlink>
     </w:p>
     <w:p>
+      <w:hyperlink r:id="rId5" w:history="1">
+        <w:r>
+          <w:rPr>
+            <w:rStyle w:val="Hyperlink"/>
+          </w:rPr>
+          <w:t>https://forums.freertos.org/t/using-freertos-with-the-raspberry-pi-pico-blog-series/16497</w:t>
+        </w:r>
+      </w:hyperlink>
+    </w:p>
+    <w:p/>
+    <w:p>
       <w:r>
-        <w:t>https://forums.freertos.org/t/using-freertos-with-the-raspberry-pi-pico-blog-series/16497</w:t>
+        <w:t>https://blog.smittytone.net/2022/02/24/how-to-use-freertos-with-the-raspberry-pi-pico/</w:t>
       </w:r>
     </w:p>
     <w:sectPr>
@@ -554,12 +565,23 @@
     <w:name w:val="Hyperlink"/>
     <w:basedOn w:val="DefaultParagraphFont"/>
     <w:uiPriority w:val="99"/>
-    <w:semiHidden/>
     <w:unhideWhenUsed/>
     <w:rsid w:val="00A92A88"/>
     <w:rPr>
       <w:color w:val="0000FF"/>
       <w:u w:val="single"/>
+    </w:rPr>
+  </w:style>
+  <w:style w:type="character" w:styleId="UnresolvedMention">
+    <w:name w:val="Unresolved Mention"/>
+    <w:basedOn w:val="DefaultParagraphFont"/>
+    <w:uiPriority w:val="99"/>
+    <w:semiHidden/>
+    <w:unhideWhenUsed/>
+    <w:rsid w:val="000C689A"/>
+    <w:rPr>
+      <w:color w:val="605E5C"/>
+      <w:shd w:val="clear" w:color="auto" w:fill="E1DFDD"/>
     </w:rPr>
   </w:style>
 </w:styles>

</xml_diff>